<commit_message>
OC0601, OC0602, OC0603 Lavet nogle små ændringer OCerne hvor vi har fjernet en linje i hver af filerne hvor at der blev skapt en instans af KKO 2 gange
Review
</commit_message>
<xml_diff>
--- a/02 Requirements & Analysis/OC0601 angivKKO.docx
+++ b/02 Requirements & Analysis/OC0601 angivKKO.docx
@@ -1,18 +1,12 @@
 
 <file path=word/document.xml><?xml version="1.0" encoding="utf-8"?>
-<w:document xmlns:wpc="http://schemas.microsoft.com/office/word/2010/wordprocessingCanvas" xmlns:cx="http://schemas.microsoft.com/office/drawing/2014/chartex" xmlns:cx1="http://schemas.microsoft.com/office/drawing/2015/9/8/chartex" xmlns:cx2="http://schemas.microsoft.com/office/drawing/2015/10/21/chartex" xmlns:cx3="http://schemas.microsoft.com/office/drawing/2016/5/9/chartex" xmlns:cx4="http://schemas.microsoft.com/office/drawing/2016/5/10/chartex" xmlns:cx5="http://schemas.microsoft.com/office/drawing/2016/5/11/chartex" xmlns:cx6="http://schemas.microsoft.com/office/drawing/2016/5/12/chartex" xmlns:cx7="http://schemas.microsoft.com/office/drawing/2016/5/13/chartex" xmlns:cx8="http://schemas.microsoft.com/office/drawing/2016/5/14/chartex" xmlns:mc="http://schemas.openxmlformats.org/markup-compatibility/2006" xmlns:aink="http://schemas.microsoft.com/office/drawing/2016/ink" xmlns:am3d="http://schemas.microsoft.com/office/drawing/2017/model3d" xmlns:o="urn:schemas-microsoft-com:office:office" xmlns:r="http://schemas.openxmlformats.org/officeDocument/2006/relationships" xmlns:m="http://schemas.openxmlformats.org/officeDocument/2006/math" xmlns:v="urn:schemas-microsoft-com:vml" xmlns:wp14="http://schemas.microsoft.com/office/word/2010/wordprocessingDrawing" xmlns:wp="http://schemas.openxmlformats.org/drawingml/2006/wordprocessingDrawing" xmlns:w10="urn:schemas-microsoft-com:office:word" xmlns:w="http://schemas.openxmlformats.org/wordprocessingml/2006/main" xmlns:w14="http://schemas.microsoft.com/office/word/2010/wordml" xmlns:w15="http://schemas.microsoft.com/office/word/2012/wordml" xmlns:w16cid="http://schemas.microsoft.com/office/word/2016/wordml/cid" xmlns:w16se="http://schemas.microsoft.com/office/word/2015/wordml/symex" xmlns:wpg="http://schemas.microsoft.com/office/word/2010/wordprocessingGroup" xmlns:wpi="http://schemas.microsoft.com/office/word/2010/wordprocessingInk" xmlns:wne="http://schemas.microsoft.com/office/word/2006/wordml" xmlns:wps="http://schemas.microsoft.com/office/word/2010/wordprocessingShape" mc:Ignorable="w14 w15 w16se w16cid wp14">
+<w:document xmlns:wpc="http://schemas.microsoft.com/office/word/2010/wordprocessingCanvas" xmlns:cx="http://schemas.microsoft.com/office/drawing/2014/chartex" xmlns:cx1="http://schemas.microsoft.com/office/drawing/2015/9/8/chartex" xmlns:cx2="http://schemas.microsoft.com/office/drawing/2015/10/21/chartex" xmlns:cx3="http://schemas.microsoft.com/office/drawing/2016/5/9/chartex" xmlns:cx4="http://schemas.microsoft.com/office/drawing/2016/5/10/chartex" xmlns:cx5="http://schemas.microsoft.com/office/drawing/2016/5/11/chartex" xmlns:cx6="http://schemas.microsoft.com/office/drawing/2016/5/12/chartex" xmlns:cx7="http://schemas.microsoft.com/office/drawing/2016/5/13/chartex" xmlns:cx8="http://schemas.microsoft.com/office/drawing/2016/5/14/chartex" xmlns:mc="http://schemas.openxmlformats.org/markup-compatibility/2006" xmlns:aink="http://schemas.microsoft.com/office/drawing/2016/ink" xmlns:am3d="http://schemas.microsoft.com/office/drawing/2017/model3d" xmlns:o="urn:schemas-microsoft-com:office:office" xmlns:r="http://schemas.openxmlformats.org/officeDocument/2006/relationships" xmlns:m="http://schemas.openxmlformats.org/officeDocument/2006/math" xmlns:v="urn:schemas-microsoft-com:vml" xmlns:wp14="http://schemas.microsoft.com/office/word/2010/wordprocessingDrawing" xmlns:wp="http://schemas.openxmlformats.org/drawingml/2006/wordprocessingDrawing" xmlns:w10="urn:schemas-microsoft-com:office:word" xmlns:w="http://schemas.openxmlformats.org/wordprocessingml/2006/main" xmlns:w14="http://schemas.microsoft.com/office/word/2010/wordml" xmlns:w15="http://schemas.microsoft.com/office/word/2012/wordml" xmlns:w16cex="http://schemas.microsoft.com/office/word/2018/wordml/cex" xmlns:w16cid="http://schemas.microsoft.com/office/word/2016/wordml/cid" xmlns:w16="http://schemas.microsoft.com/office/word/2018/wordml" xmlns:w16se="http://schemas.microsoft.com/office/word/2015/wordml/symex" xmlns:wpg="http://schemas.microsoft.com/office/word/2010/wordprocessingGroup" xmlns:wpi="http://schemas.microsoft.com/office/word/2010/wordprocessingInk" xmlns:wne="http://schemas.microsoft.com/office/word/2006/wordml" xmlns:wps="http://schemas.microsoft.com/office/word/2010/wordprocessingShape" mc:Ignorable="w14 w15 w16se w16cid w16 w16cex wp14">
   <w:body>
     <w:p>
-      <w:pPr>
-        <w:rPr>
-          <w:lang w:val="en-US"/>
-        </w:rPr>
-      </w:pPr>
       <w:r>
         <w:rPr>
           <w:sz w:val="56"/>
           <w:szCs w:val="56"/>
-          <w:lang w:val="en-US"/>
         </w:rPr>
         <w:t xml:space="preserve">OC0601 </w:t>
       </w:r>
@@ -21,49 +15,10 @@
         <w:rPr>
           <w:sz w:val="56"/>
           <w:szCs w:val="56"/>
-          <w:lang w:val="en-US"/>
         </w:rPr>
         <w:t>angivKKO</w:t>
       </w:r>
       <w:proofErr w:type="spellEnd"/>
-    </w:p>
-    <w:p>
-      <w:pPr>
-        <w:rPr>
-          <w:sz w:val="32"/>
-          <w:szCs w:val="32"/>
-          <w:lang w:val="en-US"/>
-        </w:rPr>
-      </w:pPr>
-      <w:r>
-        <w:rPr>
-          <w:sz w:val="32"/>
-          <w:szCs w:val="32"/>
-          <w:lang w:val="en-US"/>
-        </w:rPr>
-        <w:t xml:space="preserve">Operation: </w:t>
-      </w:r>
-    </w:p>
-    <w:p>
-      <w:proofErr w:type="spellStart"/>
-      <w:proofErr w:type="gramStart"/>
-      <w:r>
-        <w:t>angivKKO</w:t>
-      </w:r>
-      <w:proofErr w:type="spellEnd"/>
-      <w:r>
-        <w:t>(</w:t>
-      </w:r>
-      <w:proofErr w:type="gramEnd"/>
-      <w:r>
-        <w:t>navn, beløb, forælder</w:t>
-      </w:r>
-      <w:r>
-        <w:t>s</w:t>
-      </w:r>
-      <w:r>
-        <w:t>Navn)</w:t>
-      </w:r>
     </w:p>
     <w:p>
       <w:pPr>
@@ -77,12 +32,36 @@
           <w:sz w:val="32"/>
           <w:szCs w:val="32"/>
         </w:rPr>
-        <w:t xml:space="preserve">Cross references: </w:t>
-      </w:r>
-    </w:p>
-    <w:p>
-      <w:r>
-        <w:t>UC06 Beregn kontante kapacitetsomkostninger</w:t>
+        <w:t xml:space="preserve">Operation: </w:t>
+      </w:r>
+    </w:p>
+    <w:p>
+      <w:proofErr w:type="spellStart"/>
+      <w:proofErr w:type="gramStart"/>
+      <w:r>
+        <w:t>angivKKO</w:t>
+      </w:r>
+      <w:proofErr w:type="spellEnd"/>
+      <w:r>
+        <w:t>(</w:t>
+      </w:r>
+      <w:proofErr w:type="gramEnd"/>
+      <w:r>
+        <w:t xml:space="preserve">navn, beløb, </w:t>
+      </w:r>
+      <w:proofErr w:type="spellStart"/>
+      <w:r>
+        <w:t>forælder</w:t>
+      </w:r>
+      <w:r>
+        <w:t>s</w:t>
+      </w:r>
+      <w:r>
+        <w:t>Navn</w:t>
+      </w:r>
+      <w:proofErr w:type="spellEnd"/>
+      <w:r>
+        <w:t>)</w:t>
       </w:r>
     </w:p>
     <w:p>
@@ -97,53 +76,12 @@
           <w:sz w:val="32"/>
           <w:szCs w:val="32"/>
         </w:rPr>
-        <w:t xml:space="preserve">Preconditions: </w:t>
-      </w:r>
-    </w:p>
-    <w:p>
-      <w:r>
-        <w:t xml:space="preserve">En </w:t>
-      </w:r>
-      <w:proofErr w:type="gramStart"/>
-      <w:r>
-        <w:t>HØK h</w:t>
-      </w:r>
-      <w:proofErr w:type="gramEnd"/>
-      <w:r>
-        <w:t xml:space="preserve"> eksisterer</w:t>
-      </w:r>
-    </w:p>
-    <w:p>
-      <w:r>
-        <w:t>En instans f</w:t>
-      </w:r>
-      <w:r>
-        <w:t>orælder</w:t>
-      </w:r>
-      <w:r>
-        <w:t xml:space="preserve"> af </w:t>
-      </w:r>
-      <w:proofErr w:type="spellStart"/>
-      <w:r>
-        <w:t>KontantKapacitetsomkostning</w:t>
-      </w:r>
-      <w:proofErr w:type="spellEnd"/>
-      <w:r>
-        <w:t xml:space="preserve"> eksisterer</w:t>
-      </w:r>
-      <w:r>
-        <w:t xml:space="preserve">, hvor navn er </w:t>
-      </w:r>
-      <w:r>
-        <w:t xml:space="preserve">lig med </w:t>
-      </w:r>
-      <w:r>
-        <w:t xml:space="preserve">forældersNavn </w:t>
-      </w:r>
-    </w:p>
-    <w:p>
-      <w:r>
-        <w:t>Beløb er større eller lig med 0</w:t>
+        <w:t xml:space="preserve">Cross references: </w:t>
+      </w:r>
+    </w:p>
+    <w:p>
+      <w:r>
+        <w:t>UC06 Beregn kontante kapacitetsomkostninger</w:t>
       </w:r>
     </w:p>
     <w:p>
@@ -158,12 +96,31 @@
           <w:sz w:val="32"/>
           <w:szCs w:val="32"/>
         </w:rPr>
-        <w:t>Postconditions:</w:t>
-      </w:r>
-    </w:p>
-    <w:p>
-      <w:r>
-        <w:t xml:space="preserve">Hvis en instans KKO af </w:t>
+        <w:t xml:space="preserve">Preconditions: </w:t>
+      </w:r>
+    </w:p>
+    <w:p>
+      <w:r>
+        <w:t xml:space="preserve">En </w:t>
+      </w:r>
+      <w:proofErr w:type="gramStart"/>
+      <w:r>
+        <w:t>HØK h</w:t>
+      </w:r>
+      <w:proofErr w:type="gramEnd"/>
+      <w:r>
+        <w:t xml:space="preserve"> eksisterer</w:t>
+      </w:r>
+    </w:p>
+    <w:p>
+      <w:r>
+        <w:t>En instans f</w:t>
+      </w:r>
+      <w:r>
+        <w:t>orælder</w:t>
+      </w:r>
+      <w:r>
+        <w:t xml:space="preserve"> af </w:t>
       </w:r>
       <w:proofErr w:type="spellStart"/>
       <w:r>
@@ -171,15 +128,54 @@
       </w:r>
       <w:proofErr w:type="spellEnd"/>
       <w:r>
-        <w:t xml:space="preserve"> </w:t>
-      </w:r>
-      <w:r>
-        <w:t>i</w:t>
+        <w:t xml:space="preserve"> eksisterer</w:t>
+      </w:r>
+      <w:r>
+        <w:t xml:space="preserve">, hvor navn er </w:t>
+      </w:r>
+      <w:r>
+        <w:t xml:space="preserve">lig med </w:t>
+      </w:r>
+      <w:r>
+        <w:t xml:space="preserve">forældersNavn </w:t>
       </w:r>
       <w:bookmarkStart w:id="0" w:name="_GoBack"/>
       <w:bookmarkEnd w:id="0"/>
-      <w:r>
-        <w:t xml:space="preserve">kke </w:t>
+    </w:p>
+    <w:p>
+      <w:r>
+        <w:t>Beløb er større eller lig med 0</w:t>
+      </w:r>
+    </w:p>
+    <w:p>
+      <w:pPr>
+        <w:rPr>
+          <w:sz w:val="32"/>
+          <w:szCs w:val="32"/>
+        </w:rPr>
+      </w:pPr>
+      <w:r>
+        <w:rPr>
+          <w:sz w:val="32"/>
+          <w:szCs w:val="32"/>
+        </w:rPr>
+        <w:t>Postconditions:</w:t>
+      </w:r>
+    </w:p>
+    <w:p>
+      <w:r>
+        <w:t xml:space="preserve">Hvis en instans KKO af </w:t>
+      </w:r>
+      <w:proofErr w:type="spellStart"/>
+      <w:r>
+        <w:t>KontantKapacitetsomkostning</w:t>
+      </w:r>
+      <w:proofErr w:type="spellEnd"/>
+      <w:r>
+        <w:t xml:space="preserve"> </w:t>
+      </w:r>
+      <w:r>
+        <w:t xml:space="preserve">ikke </w:t>
       </w:r>
       <w:r>
         <w:t xml:space="preserve">eksisterer, hvor </w:t>
@@ -223,25 +219,6 @@
       <w:proofErr w:type="spellEnd"/>
       <w:r>
         <w:t xml:space="preserve"> i forælder.</w:t>
-      </w:r>
-    </w:p>
-    <w:p>
-      <w:r>
-        <w:t xml:space="preserve">En instans </w:t>
-      </w:r>
-      <w:r>
-        <w:t>KKO</w:t>
-      </w:r>
-      <w:r>
-        <w:t xml:space="preserve"> af </w:t>
-      </w:r>
-      <w:proofErr w:type="spellStart"/>
-      <w:r>
-        <w:t>KontantKapacitetsomkostning</w:t>
-      </w:r>
-      <w:proofErr w:type="spellEnd"/>
-      <w:r>
-        <w:t xml:space="preserve"> blev skabt.</w:t>
       </w:r>
     </w:p>
     <w:p>
@@ -341,7 +318,7 @@
 </file>
 
 <file path=word/styles.xml><?xml version="1.0" encoding="utf-8"?>
-<w:styles xmlns:mc="http://schemas.openxmlformats.org/markup-compatibility/2006" xmlns:r="http://schemas.openxmlformats.org/officeDocument/2006/relationships" xmlns:w="http://schemas.openxmlformats.org/wordprocessingml/2006/main" xmlns:w14="http://schemas.microsoft.com/office/word/2010/wordml" xmlns:w15="http://schemas.microsoft.com/office/word/2012/wordml" xmlns:w16cid="http://schemas.microsoft.com/office/word/2016/wordml/cid" xmlns:w16se="http://schemas.microsoft.com/office/word/2015/wordml/symex" mc:Ignorable="w14 w15 w16se w16cid">
+<w:styles xmlns:mc="http://schemas.openxmlformats.org/markup-compatibility/2006" xmlns:r="http://schemas.openxmlformats.org/officeDocument/2006/relationships" xmlns:w="http://schemas.openxmlformats.org/wordprocessingml/2006/main" xmlns:w14="http://schemas.microsoft.com/office/word/2010/wordml" xmlns:w15="http://schemas.microsoft.com/office/word/2012/wordml" xmlns:w16cex="http://schemas.microsoft.com/office/word/2018/wordml/cex" xmlns:w16cid="http://schemas.microsoft.com/office/word/2016/wordml/cid" xmlns:w16="http://schemas.microsoft.com/office/word/2018/wordml" xmlns:w16se="http://schemas.microsoft.com/office/word/2015/wordml/symex" mc:Ignorable="w14 w15 w16se w16cid w16 w16cex">
   <w:docDefaults>
     <w:rPrDefault>
       <w:rPr>

</xml_diff>